<commit_message>
updated jama doc for authors
</commit_message>
<xml_diff>
--- a/jama.docx
+++ b/jama.docx
@@ -1,6 +1,6 @@
 
 <file path=word/document.xml><?xml version="1.0" encoding="utf-8"?>
-<w:document xmlns:wpc="http://schemas.microsoft.com/office/word/2010/wordprocessingCanvas" xmlns:cx="http://schemas.microsoft.com/office/drawing/2014/chartex" xmlns:cx1="http://schemas.microsoft.com/office/drawing/2015/9/8/chartex" xmlns:cx2="http://schemas.microsoft.com/office/drawing/2015/10/21/chartex" xmlns:cx3="http://schemas.microsoft.com/office/drawing/2016/5/9/chartex" xmlns:cx4="http://schemas.microsoft.com/office/drawing/2016/5/10/chartex" xmlns:cx5="http://schemas.microsoft.com/office/drawing/2016/5/11/chartex" xmlns:cx6="http://schemas.microsoft.com/office/drawing/2016/5/12/chartex" xmlns:cx7="http://schemas.microsoft.com/office/drawing/2016/5/13/chartex" xmlns:cx8="http://schemas.microsoft.com/office/drawing/2016/5/14/chartex" xmlns:mc="http://schemas.openxmlformats.org/markup-compatibility/2006" xmlns:aink="http://schemas.microsoft.com/office/drawing/2016/ink" xmlns:am3d="http://schemas.microsoft.com/office/drawing/2017/model3d" xmlns:o="urn:schemas-microsoft-com:office:office" xmlns:oel="http://schemas.microsoft.com/office/2019/extlst" xmlns:r="http://schemas.openxmlformats.org/officeDocument/2006/relationships" xmlns:m="http://schemas.openxmlformats.org/officeDocument/2006/math" xmlns:v="urn:schemas-microsoft-com:vml" xmlns:wp14="http://schemas.microsoft.com/office/word/2010/wordprocessingDrawing" xmlns:wp="http://schemas.openxmlformats.org/drawingml/2006/wordprocessingDrawing" xmlns:w10="urn:schemas-microsoft-com:office:word" xmlns:w="http://schemas.openxmlformats.org/wordprocessingml/2006/main" xmlns:w14="http://schemas.microsoft.com/office/word/2010/wordml" xmlns:w15="http://schemas.microsoft.com/office/word/2012/wordml" xmlns:w16cex="http://schemas.microsoft.com/office/word/2018/wordml/cex" xmlns:w16cid="http://schemas.microsoft.com/office/word/2016/wordml/cid" xmlns:w16="http://schemas.microsoft.com/office/word/2018/wordml" xmlns:w16du="http://schemas.microsoft.com/office/word/2023/wordml/word16du" xmlns:w16sdtdh="http://schemas.microsoft.com/office/word/2020/wordml/sdtdatahash" xmlns:w16se="http://schemas.microsoft.com/office/word/2015/wordml/symex" xmlns:wpg="http://schemas.microsoft.com/office/word/2010/wordprocessingGroup" xmlns:wpi="http://schemas.microsoft.com/office/word/2010/wordprocessingInk" xmlns:wne="http://schemas.microsoft.com/office/word/2006/wordml" xmlns:wps="http://schemas.microsoft.com/office/word/2010/wordprocessingShape" mc:Ignorable="w14 w15 w16se w16cid w16 w16cex w16sdtdh wp14">
+<w:document xmlns:wpc="http://schemas.microsoft.com/office/word/2010/wordprocessingCanvas" xmlns:cx="http://schemas.microsoft.com/office/drawing/2014/chartex" xmlns:cx1="http://schemas.microsoft.com/office/drawing/2015/9/8/chartex" xmlns:cx2="http://schemas.microsoft.com/office/drawing/2015/10/21/chartex" xmlns:cx3="http://schemas.microsoft.com/office/drawing/2016/5/9/chartex" xmlns:cx4="http://schemas.microsoft.com/office/drawing/2016/5/10/chartex" xmlns:cx5="http://schemas.microsoft.com/office/drawing/2016/5/11/chartex" xmlns:cx6="http://schemas.microsoft.com/office/drawing/2016/5/12/chartex" xmlns:cx7="http://schemas.microsoft.com/office/drawing/2016/5/13/chartex" xmlns:cx8="http://schemas.microsoft.com/office/drawing/2016/5/14/chartex" xmlns:mc="http://schemas.openxmlformats.org/markup-compatibility/2006" xmlns:aink="http://schemas.microsoft.com/office/drawing/2016/ink" xmlns:am3d="http://schemas.microsoft.com/office/drawing/2017/model3d" xmlns:o="urn:schemas-microsoft-com:office:office" xmlns:oel="http://schemas.microsoft.com/office/2019/extlst" xmlns:r="http://schemas.openxmlformats.org/officeDocument/2006/relationships" xmlns:m="http://schemas.openxmlformats.org/officeDocument/2006/math" xmlns:v="urn:schemas-microsoft-com:vml" xmlns:wp14="http://schemas.microsoft.com/office/word/2010/wordprocessingDrawing" xmlns:wp="http://schemas.openxmlformats.org/drawingml/2006/wordprocessingDrawing" xmlns:w10="urn:schemas-microsoft-com:office:word" xmlns:w="http://schemas.openxmlformats.org/wordprocessingml/2006/main" xmlns:w14="http://schemas.microsoft.com/office/word/2010/wordml" xmlns:w15="http://schemas.microsoft.com/office/word/2012/wordml" xmlns:w16cex="http://schemas.microsoft.com/office/word/2018/wordml/cex" xmlns:w16cid="http://schemas.microsoft.com/office/word/2016/wordml/cid" xmlns:w16="http://schemas.microsoft.com/office/word/2018/wordml" xmlns:w16sdtdh="http://schemas.microsoft.com/office/word/2020/wordml/sdtdatahash" xmlns:w16se="http://schemas.microsoft.com/office/word/2015/wordml/symex" xmlns:wpg="http://schemas.microsoft.com/office/word/2010/wordprocessingGroup" xmlns:wpi="http://schemas.microsoft.com/office/word/2010/wordprocessingInk" xmlns:wne="http://schemas.microsoft.com/office/word/2006/wordml" xmlns:wps="http://schemas.microsoft.com/office/word/2010/wordprocessingShape" mc:Ignorable="w14 w15 w16se w16cid w16 w16cex w16sdtdh wp14">
   <w:body>
     <w:p>
       <w:pPr>
@@ -9,6 +9,188 @@
       <w:r>
         <w:t>TITLE ON CARDIOVASCULAR DISEASE MORTALITY</w:t>
       </w:r>
+    </w:p>
+    <w:p>
+      <w:pPr>
+        <w:pStyle w:val="Author"/>
+      </w:pPr>
+      <w:bookmarkStart w:id="0" w:name="abstract"/>
+      <w:r>
+        <w:t>Anish S. Shah, MS, MS</w:t>
+      </w:r>
+      <w:r>
+        <w:rPr>
+          <w:vertAlign w:val="superscript"/>
+        </w:rPr>
+        <w:t>*,1,2</w:t>
+      </w:r>
+      <w:r>
+        <w:t>, Ana Ongtengco, BS</w:t>
+      </w:r>
+      <w:r>
+        <w:rPr>
+          <w:vertAlign w:val="superscript"/>
+        </w:rPr>
+        <w:t>1</w:t>
+      </w:r>
+      <w:r>
+        <w:t>, Yining Chen, MS</w:t>
+      </w:r>
+      <w:r>
+        <w:rPr>
+          <w:vertAlign w:val="superscript"/>
+        </w:rPr>
+        <w:t>1</w:t>
+      </w:r>
+      <w:r>
+        <w:t>, Annette Diaz, BS</w:t>
+      </w:r>
+      <w:r>
+        <w:rPr>
+          <w:vertAlign w:val="superscript"/>
+        </w:rPr>
+        <w:t>1</w:t>
+      </w:r>
+      <w:r>
+        <w:t>, Michael Hill, MD, MS</w:t>
+      </w:r>
+      <w:r>
+        <w:rPr>
+          <w:vertAlign w:val="superscript"/>
+        </w:rPr>
+        <w:t>1,2</w:t>
+      </w:r>
+      <w:r>
+        <w:t>, Adarsh Bhan, MD</w:t>
+      </w:r>
+      <w:r>
+        <w:rPr>
+          <w:vertAlign w:val="superscript"/>
+        </w:rPr>
+        <w:t>3</w:t>
+      </w:r>
+      <w:r>
+        <w:t>, David S. Tofovic, MD</w:t>
+      </w:r>
+      <w:r>
+        <w:rPr>
+          <w:vertAlign w:val="superscript"/>
+        </w:rPr>
+        <w:t>1,2</w:t>
+      </w:r>
+      <w:r>
+        <w:t>, and Dawood Darbar, MD</w:t>
+      </w:r>
+      <w:r>
+        <w:rPr>
+          <w:vertAlign w:val="superscript"/>
+        </w:rPr>
+        <w:t>*,1,2,✉</w:t>
+      </w:r>
+    </w:p>
+    <w:p>
+      <w:pPr>
+        <w:pStyle w:val="FirstParagraph"/>
+      </w:pPr>
+      <w:r>
+        <w:rPr>
+          <w:vertAlign w:val="superscript"/>
+        </w:rPr>
+        <w:t>*</w:t>
+      </w:r>
+      <w:r>
+        <w:t xml:space="preserve"> These authors contributed equally to this work.</w:t>
+      </w:r>
+    </w:p>
+    <w:p>
+      <w:pPr>
+        <w:pStyle w:val="BodyText"/>
+      </w:pPr>
+      <w:r>
+        <w:rPr>
+          <w:vertAlign w:val="superscript"/>
+        </w:rPr>
+        <w:t>1</w:t>
+      </w:r>
+      <w:r>
+        <w:t xml:space="preserve"> University of </w:t>
+      </w:r>
+      <w:r>
+        <w:t>Learning Things</w:t>
+      </w:r>
+      <w:r>
+        <w:t>, Chicago, Illinois</w:t>
+      </w:r>
+      <w:r>
+        <w:br/>
+      </w:r>
+      <w:r>
+        <w:rPr>
+          <w:vertAlign w:val="superscript"/>
+        </w:rPr>
+        <w:t>2</w:t>
+      </w:r>
+      <w:r>
+        <w:t xml:space="preserve"> </w:t>
+      </w:r>
+      <w:r>
+        <w:t>George W. Bush</w:t>
+      </w:r>
+      <w:r>
+        <w:t xml:space="preserve"> Veterans Administration Medical Center, </w:t>
+      </w:r>
+      <w:r>
+        <w:t>Dallas</w:t>
+      </w:r>
+      <w:r>
+        <w:t xml:space="preserve">, </w:t>
+      </w:r>
+      <w:r>
+        <w:t>Texas</w:t>
+      </w:r>
+      <w:r>
+        <w:br/>
+      </w:r>
+      <w:r>
+        <w:rPr>
+          <w:vertAlign w:val="superscript"/>
+        </w:rPr>
+        <w:t>3</w:t>
+      </w:r>
+      <w:r>
+        <w:t xml:space="preserve"> </w:t>
+      </w:r>
+      <w:r>
+        <w:t>Religious For Profit Medical Center</w:t>
+      </w:r>
+      <w:r>
+        <w:t xml:space="preserve">, </w:t>
+      </w:r>
+      <w:r>
+        <w:t>Jerusalem, Israel</w:t>
+      </w:r>
+    </w:p>
+    <w:p>
+      <w:pPr>
+        <w:pStyle w:val="BodyText"/>
+      </w:pPr>
+      <w:r>
+        <w:rPr>
+          <w:vertAlign w:val="superscript"/>
+        </w:rPr>
+        <w:t>✉</w:t>
+      </w:r>
+      <w:r>
+        <w:t xml:space="preserve"> Correspondence: </w:t>
+      </w:r>
+      <w:hyperlink r:id="rId8">
+        <w:r>
+          <w:rPr>
+            <w:rStyle w:val="Hyperlink"/>
+          </w:rPr>
+          <w:t>Dawood Darbar, MD &lt;darbar@uic.edu&gt;</w:t>
+        </w:r>
+      </w:hyperlink>
     </w:p>
     <w:p>
       <w:pPr>
@@ -18,7 +200,20 @@
           <w:szCs w:val="22"/>
         </w:rPr>
       </w:pPr>
-      <w:bookmarkStart w:id="0" w:name="abstract"/>
+    </w:p>
+    <w:p>
+      <w:pPr>
+        <w:keepNext w:val="0"/>
+        <w:spacing w:after="200"/>
+        <w:rPr>
+          <w:rFonts w:eastAsiaTheme="majorEastAsia"/>
+          <w:b/>
+          <w:bCs/>
+          <w:caps/>
+          <w:color w:val="000000" w:themeColor="text1"/>
+          <w:szCs w:val="22"/>
+        </w:rPr>
+      </w:pPr>
       <w:r>
         <w:br w:type="page"/>
       </w:r>
@@ -402,11 +597,21 @@
       <w:r>
         <w:t xml:space="preserve">Table </w:t>
       </w:r>
-      <w:fldSimple w:instr=" SEQ Table \* ARABIC ">
-        <w:r>
-          <w:t>1</w:t>
-        </w:r>
-      </w:fldSimple>
+      <w:r>
+        <w:fldChar w:fldCharType="begin"/>
+      </w:r>
+      <w:r>
+        <w:instrText xml:space="preserve"> SEQ Table \* ARABIC </w:instrText>
+      </w:r>
+      <w:r>
+        <w:fldChar w:fldCharType="separate"/>
+      </w:r>
+      <w:r>
+        <w:t>1</w:t>
+      </w:r>
+      <w:r>
+        <w:fldChar w:fldCharType="end"/>
+      </w:r>
       <w:r>
         <w:t>: Predictors of Early Onset Atrial Flutter.</w:t>
       </w:r>
@@ -2112,27 +2317,12 @@
       </w:r>
       <w:r>
         <w:tab/>
-      </w:r>
-      <w:proofErr w:type="spellStart"/>
-      <w:r>
-        <w:t>Lown</w:t>
-      </w:r>
-      <w:proofErr w:type="spellEnd"/>
-      <w:r>
-        <w:t xml:space="preserve"> B. </w:t>
-      </w:r>
-      <w:r>
-        <w:t xml:space="preserve">Sudden cardiac death – 1978. Circulation [Internet]. </w:t>
-      </w:r>
-      <w:proofErr w:type="gramStart"/>
-      <w:r>
-        <w:t>1979;60:1593</w:t>
-      </w:r>
-      <w:proofErr w:type="gramEnd"/>
-      <w:r>
-        <w:t xml:space="preserve">–1599. Available from: </w:t>
-      </w:r>
-      <w:hyperlink r:id="rId8">
+        <w:t xml:space="preserve">Lown B. </w:t>
+      </w:r>
+      <w:r>
+        <w:t xml:space="preserve">Sudden cardiac death – 1978. Circulation [Internet]. 1979;60:1593–1599. Available from: </w:t>
+      </w:r>
+      <w:hyperlink r:id="rId9">
         <w:r>
           <w:rPr>
             <w:rStyle w:val="Hyperlink"/>
@@ -2153,57 +2343,9 @@
       </w:r>
       <w:r>
         <w:tab/>
-        <w:t xml:space="preserve">Shah AJ, </w:t>
-      </w:r>
-      <w:proofErr w:type="spellStart"/>
-      <w:r>
-        <w:t>Wittbrodt</w:t>
-      </w:r>
-      <w:proofErr w:type="spellEnd"/>
-      <w:r>
-        <w:t xml:space="preserve"> MT, </w:t>
-      </w:r>
-      <w:proofErr w:type="spellStart"/>
-      <w:r>
-        <w:t>Bremner</w:t>
-      </w:r>
-      <w:proofErr w:type="spellEnd"/>
-      <w:r>
-        <w:t xml:space="preserve"> JD, </w:t>
-      </w:r>
-      <w:proofErr w:type="spellStart"/>
-      <w:r>
-        <w:t>Vaccarino</w:t>
-      </w:r>
-      <w:proofErr w:type="spellEnd"/>
-      <w:r>
-        <w:t xml:space="preserve"> V. Cardiovascular Pathophysiology from the </w:t>
-      </w:r>
-      <w:proofErr w:type="spellStart"/>
-      <w:r>
-        <w:t>Cardioneural</w:t>
-      </w:r>
-      <w:proofErr w:type="spellEnd"/>
-      <w:r>
-        <w:t xml:space="preserve"> </w:t>
-      </w:r>
-      <w:proofErr w:type="gramStart"/>
-      <w:r>
-        <w:t>Perspective</w:t>
-      </w:r>
-      <w:proofErr w:type="gramEnd"/>
-      <w:r>
-        <w:t xml:space="preserve"> and its Clinical Applications. Trends in Cardiovascular Medicine [Internet]. </w:t>
-      </w:r>
-      <w:proofErr w:type="gramStart"/>
-      <w:r>
-        <w:t>2021;Available</w:t>
-      </w:r>
-      <w:proofErr w:type="gramEnd"/>
-      <w:r>
-        <w:t xml:space="preserve"> from: </w:t>
-      </w:r>
-      <w:hyperlink r:id="rId9">
+        <w:t xml:space="preserve">Shah AJ, Wittbrodt MT, Bremner JD, Vaccarino V. Cardiovascular Pathophysiology from the Cardioneural Perspective and its Clinical Applications. Trends in Cardiovascular Medicine [Internet]. 2021;Available from: </w:t>
+      </w:r>
+      <w:hyperlink r:id="rId10">
         <w:r>
           <w:rPr>
             <w:rStyle w:val="Hyperlink"/>
@@ -2224,32 +2366,9 @@
       </w:r>
       <w:r>
         <w:tab/>
-      </w:r>
-      <w:proofErr w:type="spellStart"/>
-      <w:r>
-        <w:t>Armour</w:t>
-      </w:r>
-      <w:proofErr w:type="spellEnd"/>
-      <w:r>
-        <w:t xml:space="preserve"> JA. Myocardial </w:t>
-      </w:r>
-      <w:proofErr w:type="spellStart"/>
-      <w:r>
-        <w:t>ischaemia</w:t>
-      </w:r>
-      <w:proofErr w:type="spellEnd"/>
-      <w:r>
-        <w:t xml:space="preserve"> and the cardiac nervous system. European heart journal [Internet]. </w:t>
-      </w:r>
-      <w:proofErr w:type="gramStart"/>
-      <w:r>
-        <w:t>1999;16:1751</w:t>
-      </w:r>
-      <w:proofErr w:type="gramEnd"/>
-      <w:r>
-        <w:t xml:space="preserve">–2. Available from: </w:t>
-      </w:r>
-      <w:hyperlink r:id="rId10">
+        <w:t xml:space="preserve">Armour JA. Myocardial ischaemia and the cardiac nervous system. European heart journal [Internet]. 1999;16:1751–2. Available from: </w:t>
+      </w:r>
+      <w:hyperlink r:id="rId11">
         <w:r>
           <w:rPr>
             <w:rStyle w:val="Hyperlink"/>
@@ -2275,33 +2394,9 @@
       </w:r>
       <w:r>
         <w:tab/>
-        <w:t xml:space="preserve">La </w:t>
-      </w:r>
-      <w:proofErr w:type="spellStart"/>
-      <w:r>
-        <w:t>Rovere</w:t>
-      </w:r>
-      <w:proofErr w:type="spellEnd"/>
-      <w:r>
-        <w:t xml:space="preserve"> MT, Bigger JT, Marcus FI, </w:t>
-      </w:r>
-      <w:proofErr w:type="spellStart"/>
-      <w:r>
-        <w:t>Mortara</w:t>
-      </w:r>
-      <w:proofErr w:type="spellEnd"/>
-      <w:r>
-        <w:t xml:space="preserve"> A, Schwartz PJ. Baroreflex sensitivity and heart-rate variability in prediction of total cardiac mortality after myocardial infarction. Lancet [Internet]. </w:t>
-      </w:r>
-      <w:proofErr w:type="gramStart"/>
-      <w:r>
-        <w:t>1998;351:478</w:t>
-      </w:r>
-      <w:proofErr w:type="gramEnd"/>
-      <w:r>
-        <w:t xml:space="preserve">–484. Available from: </w:t>
-      </w:r>
-      <w:hyperlink r:id="rId11">
+        <w:t xml:space="preserve">La Rovere MT, Bigger JT, Marcus FI, Mortara A, Schwartz PJ. Baroreflex sensitivity and heart-rate variability in prediction of total cardiac mortality after myocardial infarction. Lancet [Internet]. 1998;351:478–484. Available from: </w:t>
+      </w:r>
+      <w:hyperlink r:id="rId12">
         <w:r>
           <w:rPr>
             <w:rStyle w:val="Hyperlink"/>
@@ -2322,17 +2417,9 @@
       </w:r>
       <w:r>
         <w:tab/>
-        <w:t xml:space="preserve">Zipes DP. Influence of myocardial ischemia and infarction on autonomic innervation of heart. Circulation [Internet]. </w:t>
-      </w:r>
-      <w:proofErr w:type="gramStart"/>
-      <w:r>
-        <w:t>1990;82:1095</w:t>
-      </w:r>
-      <w:proofErr w:type="gramEnd"/>
-      <w:r>
-        <w:t xml:space="preserve">–1105. Available from: </w:t>
-      </w:r>
-      <w:hyperlink r:id="rId12">
+        <w:t xml:space="preserve">Zipes DP. Influence of myocardial ischemia and infarction on autonomic innervation of heart. Circulation [Internet]. 1990;82:1095–1105. Available from: </w:t>
+      </w:r>
+      <w:hyperlink r:id="rId13">
         <w:r>
           <w:rPr>
             <w:rStyle w:val="Hyperlink"/>
@@ -2353,17 +2440,9 @@
       </w:r>
       <w:r>
         <w:tab/>
-        <w:t xml:space="preserve">Zipes DP. Heart-brain interactions in cardiac arrhythmias: role of the autonomic nervous system. Cleveland Clinic journal of medicine [Internet]. 2008;75 Suppl </w:t>
-      </w:r>
-      <w:proofErr w:type="gramStart"/>
-      <w:r>
-        <w:t>2:S</w:t>
-      </w:r>
-      <w:proofErr w:type="gramEnd"/>
-      <w:r>
-        <w:t xml:space="preserve">94–6. Available from: </w:t>
-      </w:r>
-      <w:hyperlink r:id="rId13">
+        <w:t xml:space="preserve">Zipes DP. Heart-brain interactions in cardiac arrhythmias: role of the autonomic nervous system. Cleveland Clinic journal of medicine [Internet]. 2008;75 Suppl 2:S94–6. Available from: </w:t>
+      </w:r>
+      <w:hyperlink r:id="rId14">
         <w:r>
           <w:rPr>
             <w:rStyle w:val="Hyperlink"/>
@@ -2384,17 +2463,9 @@
       </w:r>
       <w:r>
         <w:tab/>
-        <w:t xml:space="preserve">Bauer A. Identifying high-risk post-infarction patients by autonomic testing — Below the tip of the iceberg. International Journal of Cardiology [Internet]. </w:t>
-      </w:r>
-      <w:proofErr w:type="gramStart"/>
-      <w:r>
-        <w:t>2017;237:19</w:t>
-      </w:r>
-      <w:proofErr w:type="gramEnd"/>
-      <w:r>
-        <w:t xml:space="preserve">–21. Available from: </w:t>
-      </w:r>
-      <w:hyperlink r:id="rId14">
+        <w:t xml:space="preserve">Bauer A. Identifying high-risk post-infarction patients by autonomic testing — Below the tip of the iceberg. International Journal of Cardiology [Internet]. 2017;237:19–21. Available from: </w:t>
+      </w:r>
+      <w:hyperlink r:id="rId15">
         <w:r>
           <w:rPr>
             <w:rStyle w:val="Hyperlink"/>
@@ -2415,22 +2486,7 @@
       </w:r>
       <w:r>
         <w:tab/>
-      </w:r>
-      <w:proofErr w:type="spellStart"/>
-      <w:r>
-        <w:t>Akselrod</w:t>
-      </w:r>
-      <w:proofErr w:type="spellEnd"/>
-      <w:r>
-        <w:t xml:space="preserve"> S., Gordon D., </w:t>
-      </w:r>
-      <w:proofErr w:type="spellStart"/>
-      <w:r>
-        <w:t>Ubel</w:t>
-      </w:r>
-      <w:proofErr w:type="spellEnd"/>
-      <w:r>
-        <w:t xml:space="preserve"> A., Shannon D., Barger C., Cohen R. Power Spectrum Analysis of Heart Rate Fluctuation: A Quantitative Probe of Beat-To-Beat Cardiovascular Control. 1981. </w:t>
+        <w:t xml:space="preserve">Akselrod S., Gordon D., Ubel A., Shannon D., Barger C., Cohen R. Power Spectrum Analysis of Heart Rate Fluctuation: A Quantitative Probe of Beat-To-Beat Cardiovascular Control. 1981. </w:t>
       </w:r>
     </w:p>
     <w:p>
@@ -2444,33 +2500,9 @@
       </w:r>
       <w:r>
         <w:tab/>
-        <w:t xml:space="preserve">Shah AS, Shah AJ, Lampert R, Goldberg J, </w:t>
-      </w:r>
-      <w:proofErr w:type="spellStart"/>
-      <w:r>
-        <w:t>Bremner</w:t>
-      </w:r>
-      <w:proofErr w:type="spellEnd"/>
-      <w:r>
-        <w:t xml:space="preserve"> JD, Li L, Thames MD, </w:t>
-      </w:r>
-      <w:proofErr w:type="spellStart"/>
-      <w:r>
-        <w:t>Vaccarino</w:t>
-      </w:r>
-      <w:proofErr w:type="spellEnd"/>
-      <w:r>
-        <w:t xml:space="preserve"> V, Shah ASAJ. Alterations in heart rate variability are associated with abnormal myocardial perfusion. International Journal of Cardiology [Internet]. </w:t>
-      </w:r>
-      <w:proofErr w:type="gramStart"/>
-      <w:r>
-        <w:t>2020;305:99</w:t>
-      </w:r>
-      <w:proofErr w:type="gramEnd"/>
-      <w:r>
-        <w:t xml:space="preserve">–105. Available from: </w:t>
-      </w:r>
-      <w:hyperlink r:id="rId15">
+        <w:t xml:space="preserve">Shah AS, Shah AJ, Lampert R, Goldberg J, Bremner JD, Li L, Thames MD, Vaccarino V, Shah ASAJ. Alterations in heart rate variability are associated with abnormal myocardial perfusion. International Journal of Cardiology [Internet]. 2020;305:99–105. Available from: </w:t>
+      </w:r>
+      <w:hyperlink r:id="rId16">
         <w:r>
           <w:rPr>
             <w:rStyle w:val="Hyperlink"/>
@@ -2491,78 +2523,7 @@
       </w:r>
       <w:r>
         <w:tab/>
-      </w:r>
-      <w:proofErr w:type="spellStart"/>
-      <w:r>
-        <w:t>Vaccarino</w:t>
-      </w:r>
-      <w:proofErr w:type="spellEnd"/>
-      <w:r>
-        <w:t xml:space="preserve"> V, Sullivan S, </w:t>
-      </w:r>
-      <w:proofErr w:type="spellStart"/>
-      <w:r>
-        <w:t>Hammadah</w:t>
-      </w:r>
-      <w:proofErr w:type="spellEnd"/>
-      <w:r>
-        <w:t xml:space="preserve"> M, Wilmot K, Al </w:t>
-      </w:r>
-      <w:proofErr w:type="spellStart"/>
-      <w:r>
-        <w:t>Mheid</w:t>
-      </w:r>
-      <w:proofErr w:type="spellEnd"/>
-      <w:r>
-        <w:t xml:space="preserve"> I, Ramadan R, Elon L, Pimple PM, Garcia EV, Nye J, Shah AJ, </w:t>
-      </w:r>
-      <w:proofErr w:type="spellStart"/>
-      <w:r>
-        <w:t>Alkhoder</w:t>
-      </w:r>
-      <w:proofErr w:type="spellEnd"/>
-      <w:r>
-        <w:t xml:space="preserve"> A, </w:t>
-      </w:r>
-      <w:proofErr w:type="spellStart"/>
-      <w:r>
-        <w:t>Levantsevych</w:t>
-      </w:r>
-      <w:proofErr w:type="spellEnd"/>
-      <w:r>
-        <w:t xml:space="preserve"> O, Gay H, </w:t>
-      </w:r>
-      <w:proofErr w:type="spellStart"/>
-      <w:r>
-        <w:t>Obideen</w:t>
-      </w:r>
-      <w:proofErr w:type="spellEnd"/>
-      <w:r>
-        <w:t xml:space="preserve"> M, Huang M, Lewis TT, </w:t>
-      </w:r>
-      <w:proofErr w:type="spellStart"/>
-      <w:r>
-        <w:t>Bremner</w:t>
-      </w:r>
-      <w:proofErr w:type="spellEnd"/>
-      <w:r>
-        <w:t xml:space="preserve"> JD, </w:t>
-      </w:r>
-      <w:proofErr w:type="spellStart"/>
-      <w:r>
-        <w:t>Quyyumi</w:t>
-      </w:r>
-      <w:proofErr w:type="spellEnd"/>
-      <w:r>
-        <w:t xml:space="preserve"> AA, Raggi P. Mental stress-induced-myocardial ischemia in young patients with recent myocardial infarction: Sex differences and mechanisms. Circulation [Internet]. </w:t>
-      </w:r>
-      <w:proofErr w:type="gramStart"/>
-      <w:r>
-        <w:t>2018;137:794</w:t>
-      </w:r>
-      <w:proofErr w:type="gramEnd"/>
-      <w:r>
-        <w:t xml:space="preserve">–805. Available from: </w:t>
+        <w:t xml:space="preserve">Vaccarino V, Sullivan S, Hammadah M, Wilmot K, Al Mheid I, Ramadan R, Elon L, Pimple PM, Garcia EV, Nye J, Shah AJ, Alkhoder A, Levantsevych O, Gay H, Obideen M, Huang M, Lewis TT, Bremner JD, Quyyumi AA, Raggi P. Mental stress-induced-myocardial ischemia in young patients with recent myocardial infarction: Sex differences and mechanisms. Circulation [Internet]. 2018;137:794–805. Available from: </w:t>
       </w:r>
       <w:hyperlink>
         <w:r>
@@ -2583,8 +2544,8 @@
       </w:pPr>
     </w:p>
     <w:sectPr>
-      <w:footerReference w:type="even" r:id="rId16"/>
-      <w:footerReference w:type="default" r:id="rId17"/>
+      <w:footerReference w:type="even" r:id="rId17"/>
+      <w:footerReference w:type="default" r:id="rId18"/>
       <w:pgSz w:w="12240" w:h="15840"/>
       <w:pgMar w:top="720" w:right="720" w:bottom="720" w:left="720" w:header="720" w:footer="720" w:gutter="0"/>
       <w:lnNumType w:countBy="1" w:restart="continuous"/>
@@ -2596,7 +2557,7 @@
 </file>
 
 <file path=word/endnotes.xml><?xml version="1.0" encoding="utf-8"?>
-<w:endnotes xmlns:wpc="http://schemas.microsoft.com/office/word/2010/wordprocessingCanvas" xmlns:cx="http://schemas.microsoft.com/office/drawing/2014/chartex" xmlns:cx1="http://schemas.microsoft.com/office/drawing/2015/9/8/chartex" xmlns:cx2="http://schemas.microsoft.com/office/drawing/2015/10/21/chartex" xmlns:cx3="http://schemas.microsoft.com/office/drawing/2016/5/9/chartex" xmlns:cx4="http://schemas.microsoft.com/office/drawing/2016/5/10/chartex" xmlns:cx5="http://schemas.microsoft.com/office/drawing/2016/5/11/chartex" xmlns:cx6="http://schemas.microsoft.com/office/drawing/2016/5/12/chartex" xmlns:cx7="http://schemas.microsoft.com/office/drawing/2016/5/13/chartex" xmlns:cx8="http://schemas.microsoft.com/office/drawing/2016/5/14/chartex" xmlns:mc="http://schemas.openxmlformats.org/markup-compatibility/2006" xmlns:aink="http://schemas.microsoft.com/office/drawing/2016/ink" xmlns:am3d="http://schemas.microsoft.com/office/drawing/2017/model3d" xmlns:o="urn:schemas-microsoft-com:office:office" xmlns:oel="http://schemas.microsoft.com/office/2019/extlst" xmlns:r="http://schemas.openxmlformats.org/officeDocument/2006/relationships" xmlns:m="http://schemas.openxmlformats.org/officeDocument/2006/math" xmlns:v="urn:schemas-microsoft-com:vml" xmlns:wp14="http://schemas.microsoft.com/office/word/2010/wordprocessingDrawing" xmlns:wp="http://schemas.openxmlformats.org/drawingml/2006/wordprocessingDrawing" xmlns:w10="urn:schemas-microsoft-com:office:word" xmlns:w="http://schemas.openxmlformats.org/wordprocessingml/2006/main" xmlns:w14="http://schemas.microsoft.com/office/word/2010/wordml" xmlns:w15="http://schemas.microsoft.com/office/word/2012/wordml" xmlns:w16cex="http://schemas.microsoft.com/office/word/2018/wordml/cex" xmlns:w16cid="http://schemas.microsoft.com/office/word/2016/wordml/cid" xmlns:w16="http://schemas.microsoft.com/office/word/2018/wordml" xmlns:w16du="http://schemas.microsoft.com/office/word/2023/wordml/word16du" xmlns:w16sdtdh="http://schemas.microsoft.com/office/word/2020/wordml/sdtdatahash" xmlns:w16se="http://schemas.microsoft.com/office/word/2015/wordml/symex" xmlns:wpg="http://schemas.microsoft.com/office/word/2010/wordprocessingGroup" xmlns:wpi="http://schemas.microsoft.com/office/word/2010/wordprocessingInk" xmlns:wne="http://schemas.microsoft.com/office/word/2006/wordml" xmlns:wps="http://schemas.microsoft.com/office/word/2010/wordprocessingShape" mc:Ignorable="w14 w15 w16se w16cid w16 w16cex w16sdtdh wp14">
+<w:endnotes xmlns:wpc="http://schemas.microsoft.com/office/word/2010/wordprocessingCanvas" xmlns:cx="http://schemas.microsoft.com/office/drawing/2014/chartex" xmlns:cx1="http://schemas.microsoft.com/office/drawing/2015/9/8/chartex" xmlns:cx2="http://schemas.microsoft.com/office/drawing/2015/10/21/chartex" xmlns:cx3="http://schemas.microsoft.com/office/drawing/2016/5/9/chartex" xmlns:cx4="http://schemas.microsoft.com/office/drawing/2016/5/10/chartex" xmlns:cx5="http://schemas.microsoft.com/office/drawing/2016/5/11/chartex" xmlns:cx6="http://schemas.microsoft.com/office/drawing/2016/5/12/chartex" xmlns:cx7="http://schemas.microsoft.com/office/drawing/2016/5/13/chartex" xmlns:cx8="http://schemas.microsoft.com/office/drawing/2016/5/14/chartex" xmlns:mc="http://schemas.openxmlformats.org/markup-compatibility/2006" xmlns:aink="http://schemas.microsoft.com/office/drawing/2016/ink" xmlns:am3d="http://schemas.microsoft.com/office/drawing/2017/model3d" xmlns:o="urn:schemas-microsoft-com:office:office" xmlns:oel="http://schemas.microsoft.com/office/2019/extlst" xmlns:r="http://schemas.openxmlformats.org/officeDocument/2006/relationships" xmlns:m="http://schemas.openxmlformats.org/officeDocument/2006/math" xmlns:v="urn:schemas-microsoft-com:vml" xmlns:wp14="http://schemas.microsoft.com/office/word/2010/wordprocessingDrawing" xmlns:wp="http://schemas.openxmlformats.org/drawingml/2006/wordprocessingDrawing" xmlns:w10="urn:schemas-microsoft-com:office:word" xmlns:w="http://schemas.openxmlformats.org/wordprocessingml/2006/main" xmlns:w14="http://schemas.microsoft.com/office/word/2010/wordml" xmlns:w15="http://schemas.microsoft.com/office/word/2012/wordml" xmlns:w16cex="http://schemas.microsoft.com/office/word/2018/wordml/cex" xmlns:w16cid="http://schemas.microsoft.com/office/word/2016/wordml/cid" xmlns:w16="http://schemas.microsoft.com/office/word/2018/wordml" xmlns:w16sdtdh="http://schemas.microsoft.com/office/word/2020/wordml/sdtdatahash" xmlns:w16se="http://schemas.microsoft.com/office/word/2015/wordml/symex" xmlns:wpg="http://schemas.microsoft.com/office/word/2010/wordprocessingGroup" xmlns:wpi="http://schemas.microsoft.com/office/word/2010/wordprocessingInk" xmlns:wne="http://schemas.microsoft.com/office/word/2006/wordml" xmlns:wps="http://schemas.microsoft.com/office/word/2010/wordprocessingShape" mc:Ignorable="w14 w15 w16se w16cid w16 w16cex w16sdtdh wp14">
   <w:endnote w:type="separator" w:id="-1">
     <w:p>
       <w:r>
@@ -2615,7 +2576,7 @@
 </file>
 
 <file path=word/footer1.xml><?xml version="1.0" encoding="utf-8"?>
-<w:ftr xmlns:wpc="http://schemas.microsoft.com/office/word/2010/wordprocessingCanvas" xmlns:cx="http://schemas.microsoft.com/office/drawing/2014/chartex" xmlns:cx1="http://schemas.microsoft.com/office/drawing/2015/9/8/chartex" xmlns:cx2="http://schemas.microsoft.com/office/drawing/2015/10/21/chartex" xmlns:cx3="http://schemas.microsoft.com/office/drawing/2016/5/9/chartex" xmlns:cx4="http://schemas.microsoft.com/office/drawing/2016/5/10/chartex" xmlns:cx5="http://schemas.microsoft.com/office/drawing/2016/5/11/chartex" xmlns:cx6="http://schemas.microsoft.com/office/drawing/2016/5/12/chartex" xmlns:cx7="http://schemas.microsoft.com/office/drawing/2016/5/13/chartex" xmlns:cx8="http://schemas.microsoft.com/office/drawing/2016/5/14/chartex" xmlns:mc="http://schemas.openxmlformats.org/markup-compatibility/2006" xmlns:aink="http://schemas.microsoft.com/office/drawing/2016/ink" xmlns:am3d="http://schemas.microsoft.com/office/drawing/2017/model3d" xmlns:o="urn:schemas-microsoft-com:office:office" xmlns:oel="http://schemas.microsoft.com/office/2019/extlst" xmlns:r="http://schemas.openxmlformats.org/officeDocument/2006/relationships" xmlns:m="http://schemas.openxmlformats.org/officeDocument/2006/math" xmlns:v="urn:schemas-microsoft-com:vml" xmlns:wp14="http://schemas.microsoft.com/office/word/2010/wordprocessingDrawing" xmlns:wp="http://schemas.openxmlformats.org/drawingml/2006/wordprocessingDrawing" xmlns:w10="urn:schemas-microsoft-com:office:word" xmlns:w="http://schemas.openxmlformats.org/wordprocessingml/2006/main" xmlns:w14="http://schemas.microsoft.com/office/word/2010/wordml" xmlns:w15="http://schemas.microsoft.com/office/word/2012/wordml" xmlns:w16cex="http://schemas.microsoft.com/office/word/2018/wordml/cex" xmlns:w16cid="http://schemas.microsoft.com/office/word/2016/wordml/cid" xmlns:w16="http://schemas.microsoft.com/office/word/2018/wordml" xmlns:w16du="http://schemas.microsoft.com/office/word/2023/wordml/word16du" xmlns:w16sdtdh="http://schemas.microsoft.com/office/word/2020/wordml/sdtdatahash" xmlns:w16se="http://schemas.microsoft.com/office/word/2015/wordml/symex" xmlns:wpg="http://schemas.microsoft.com/office/word/2010/wordprocessingGroup" xmlns:wpi="http://schemas.microsoft.com/office/word/2010/wordprocessingInk" xmlns:wne="http://schemas.microsoft.com/office/word/2006/wordml" xmlns:wps="http://schemas.microsoft.com/office/word/2010/wordprocessingShape" mc:Ignorable="w14 w15 w16se w16cid w16 w16cex w16sdtdh wp14">
+<w:ftr xmlns:wpc="http://schemas.microsoft.com/office/word/2010/wordprocessingCanvas" xmlns:cx="http://schemas.microsoft.com/office/drawing/2014/chartex" xmlns:cx1="http://schemas.microsoft.com/office/drawing/2015/9/8/chartex" xmlns:cx2="http://schemas.microsoft.com/office/drawing/2015/10/21/chartex" xmlns:cx3="http://schemas.microsoft.com/office/drawing/2016/5/9/chartex" xmlns:cx4="http://schemas.microsoft.com/office/drawing/2016/5/10/chartex" xmlns:cx5="http://schemas.microsoft.com/office/drawing/2016/5/11/chartex" xmlns:cx6="http://schemas.microsoft.com/office/drawing/2016/5/12/chartex" xmlns:cx7="http://schemas.microsoft.com/office/drawing/2016/5/13/chartex" xmlns:cx8="http://schemas.microsoft.com/office/drawing/2016/5/14/chartex" xmlns:mc="http://schemas.openxmlformats.org/markup-compatibility/2006" xmlns:aink="http://schemas.microsoft.com/office/drawing/2016/ink" xmlns:am3d="http://schemas.microsoft.com/office/drawing/2017/model3d" xmlns:o="urn:schemas-microsoft-com:office:office" xmlns:oel="http://schemas.microsoft.com/office/2019/extlst" xmlns:r="http://schemas.openxmlformats.org/officeDocument/2006/relationships" xmlns:m="http://schemas.openxmlformats.org/officeDocument/2006/math" xmlns:v="urn:schemas-microsoft-com:vml" xmlns:wp14="http://schemas.microsoft.com/office/word/2010/wordprocessingDrawing" xmlns:wp="http://schemas.openxmlformats.org/drawingml/2006/wordprocessingDrawing" xmlns:w10="urn:schemas-microsoft-com:office:word" xmlns:w="http://schemas.openxmlformats.org/wordprocessingml/2006/main" xmlns:w14="http://schemas.microsoft.com/office/word/2010/wordml" xmlns:w15="http://schemas.microsoft.com/office/word/2012/wordml" xmlns:w16cex="http://schemas.microsoft.com/office/word/2018/wordml/cex" xmlns:w16cid="http://schemas.microsoft.com/office/word/2016/wordml/cid" xmlns:w16="http://schemas.microsoft.com/office/word/2018/wordml" xmlns:w16sdtdh="http://schemas.microsoft.com/office/word/2020/wordml/sdtdatahash" xmlns:w16se="http://schemas.microsoft.com/office/word/2015/wordml/symex" xmlns:wpg="http://schemas.microsoft.com/office/word/2010/wordprocessingGroup" xmlns:wpi="http://schemas.microsoft.com/office/word/2010/wordprocessingInk" xmlns:wne="http://schemas.microsoft.com/office/word/2006/wordml" xmlns:wps="http://schemas.microsoft.com/office/word/2010/wordprocessingShape" mc:Ignorable="w14 w15 w16se w16cid w16 w16cex w16sdtdh wp14">
   <w:sdt>
     <w:sdtPr>
       <w:rPr>
@@ -2667,7 +2628,7 @@
 </file>
 
 <file path=word/footer2.xml><?xml version="1.0" encoding="utf-8"?>
-<w:ftr xmlns:wpc="http://schemas.microsoft.com/office/word/2010/wordprocessingCanvas" xmlns:cx="http://schemas.microsoft.com/office/drawing/2014/chartex" xmlns:cx1="http://schemas.microsoft.com/office/drawing/2015/9/8/chartex" xmlns:cx2="http://schemas.microsoft.com/office/drawing/2015/10/21/chartex" xmlns:cx3="http://schemas.microsoft.com/office/drawing/2016/5/9/chartex" xmlns:cx4="http://schemas.microsoft.com/office/drawing/2016/5/10/chartex" xmlns:cx5="http://schemas.microsoft.com/office/drawing/2016/5/11/chartex" xmlns:cx6="http://schemas.microsoft.com/office/drawing/2016/5/12/chartex" xmlns:cx7="http://schemas.microsoft.com/office/drawing/2016/5/13/chartex" xmlns:cx8="http://schemas.microsoft.com/office/drawing/2016/5/14/chartex" xmlns:mc="http://schemas.openxmlformats.org/markup-compatibility/2006" xmlns:aink="http://schemas.microsoft.com/office/drawing/2016/ink" xmlns:am3d="http://schemas.microsoft.com/office/drawing/2017/model3d" xmlns:o="urn:schemas-microsoft-com:office:office" xmlns:oel="http://schemas.microsoft.com/office/2019/extlst" xmlns:r="http://schemas.openxmlformats.org/officeDocument/2006/relationships" xmlns:m="http://schemas.openxmlformats.org/officeDocument/2006/math" xmlns:v="urn:schemas-microsoft-com:vml" xmlns:wp14="http://schemas.microsoft.com/office/word/2010/wordprocessingDrawing" xmlns:wp="http://schemas.openxmlformats.org/drawingml/2006/wordprocessingDrawing" xmlns:w10="urn:schemas-microsoft-com:office:word" xmlns:w="http://schemas.openxmlformats.org/wordprocessingml/2006/main" xmlns:w14="http://schemas.microsoft.com/office/word/2010/wordml" xmlns:w15="http://schemas.microsoft.com/office/word/2012/wordml" xmlns:w16cex="http://schemas.microsoft.com/office/word/2018/wordml/cex" xmlns:w16cid="http://schemas.microsoft.com/office/word/2016/wordml/cid" xmlns:w16="http://schemas.microsoft.com/office/word/2018/wordml" xmlns:w16du="http://schemas.microsoft.com/office/word/2023/wordml/word16du" xmlns:w16sdtdh="http://schemas.microsoft.com/office/word/2020/wordml/sdtdatahash" xmlns:w16se="http://schemas.microsoft.com/office/word/2015/wordml/symex" xmlns:wpg="http://schemas.microsoft.com/office/word/2010/wordprocessingGroup" xmlns:wpi="http://schemas.microsoft.com/office/word/2010/wordprocessingInk" xmlns:wne="http://schemas.microsoft.com/office/word/2006/wordml" xmlns:wps="http://schemas.microsoft.com/office/word/2010/wordprocessingShape" mc:Ignorable="w14 w15 w16se w16cid w16 w16cex w16sdtdh wp14">
+<w:ftr xmlns:wpc="http://schemas.microsoft.com/office/word/2010/wordprocessingCanvas" xmlns:cx="http://schemas.microsoft.com/office/drawing/2014/chartex" xmlns:cx1="http://schemas.microsoft.com/office/drawing/2015/9/8/chartex" xmlns:cx2="http://schemas.microsoft.com/office/drawing/2015/10/21/chartex" xmlns:cx3="http://schemas.microsoft.com/office/drawing/2016/5/9/chartex" xmlns:cx4="http://schemas.microsoft.com/office/drawing/2016/5/10/chartex" xmlns:cx5="http://schemas.microsoft.com/office/drawing/2016/5/11/chartex" xmlns:cx6="http://schemas.microsoft.com/office/drawing/2016/5/12/chartex" xmlns:cx7="http://schemas.microsoft.com/office/drawing/2016/5/13/chartex" xmlns:cx8="http://schemas.microsoft.com/office/drawing/2016/5/14/chartex" xmlns:mc="http://schemas.openxmlformats.org/markup-compatibility/2006" xmlns:aink="http://schemas.microsoft.com/office/drawing/2016/ink" xmlns:am3d="http://schemas.microsoft.com/office/drawing/2017/model3d" xmlns:o="urn:schemas-microsoft-com:office:office" xmlns:oel="http://schemas.microsoft.com/office/2019/extlst" xmlns:r="http://schemas.openxmlformats.org/officeDocument/2006/relationships" xmlns:m="http://schemas.openxmlformats.org/officeDocument/2006/math" xmlns:v="urn:schemas-microsoft-com:vml" xmlns:wp14="http://schemas.microsoft.com/office/word/2010/wordprocessingDrawing" xmlns:wp="http://schemas.openxmlformats.org/drawingml/2006/wordprocessingDrawing" xmlns:w10="urn:schemas-microsoft-com:office:word" xmlns:w="http://schemas.openxmlformats.org/wordprocessingml/2006/main" xmlns:w14="http://schemas.microsoft.com/office/word/2010/wordml" xmlns:w15="http://schemas.microsoft.com/office/word/2012/wordml" xmlns:w16cex="http://schemas.microsoft.com/office/word/2018/wordml/cex" xmlns:w16cid="http://schemas.microsoft.com/office/word/2016/wordml/cid" xmlns:w16="http://schemas.microsoft.com/office/word/2018/wordml" xmlns:w16sdtdh="http://schemas.microsoft.com/office/word/2020/wordml/sdtdatahash" xmlns:w16se="http://schemas.microsoft.com/office/word/2015/wordml/symex" xmlns:wpg="http://schemas.microsoft.com/office/word/2010/wordprocessingGroup" xmlns:wpi="http://schemas.microsoft.com/office/word/2010/wordprocessingInk" xmlns:wne="http://schemas.microsoft.com/office/word/2006/wordml" xmlns:wps="http://schemas.microsoft.com/office/word/2010/wordprocessingShape" mc:Ignorable="w14 w15 w16se w16cid w16 w16cex w16sdtdh wp14">
   <w:sdt>
     <w:sdtPr>
       <w:rPr>
@@ -2732,7 +2693,7 @@
 </file>
 
 <file path=word/footnotes.xml><?xml version="1.0" encoding="utf-8"?>
-<w:footnotes xmlns:wpc="http://schemas.microsoft.com/office/word/2010/wordprocessingCanvas" xmlns:cx="http://schemas.microsoft.com/office/drawing/2014/chartex" xmlns:cx1="http://schemas.microsoft.com/office/drawing/2015/9/8/chartex" xmlns:cx2="http://schemas.microsoft.com/office/drawing/2015/10/21/chartex" xmlns:cx3="http://schemas.microsoft.com/office/drawing/2016/5/9/chartex" xmlns:cx4="http://schemas.microsoft.com/office/drawing/2016/5/10/chartex" xmlns:cx5="http://schemas.microsoft.com/office/drawing/2016/5/11/chartex" xmlns:cx6="http://schemas.microsoft.com/office/drawing/2016/5/12/chartex" xmlns:cx7="http://schemas.microsoft.com/office/drawing/2016/5/13/chartex" xmlns:cx8="http://schemas.microsoft.com/office/drawing/2016/5/14/chartex" xmlns:mc="http://schemas.openxmlformats.org/markup-compatibility/2006" xmlns:aink="http://schemas.microsoft.com/office/drawing/2016/ink" xmlns:am3d="http://schemas.microsoft.com/office/drawing/2017/model3d" xmlns:o="urn:schemas-microsoft-com:office:office" xmlns:oel="http://schemas.microsoft.com/office/2019/extlst" xmlns:r="http://schemas.openxmlformats.org/officeDocument/2006/relationships" xmlns:m="http://schemas.openxmlformats.org/officeDocument/2006/math" xmlns:v="urn:schemas-microsoft-com:vml" xmlns:wp14="http://schemas.microsoft.com/office/word/2010/wordprocessingDrawing" xmlns:wp="http://schemas.openxmlformats.org/drawingml/2006/wordprocessingDrawing" xmlns:w10="urn:schemas-microsoft-com:office:word" xmlns:w="http://schemas.openxmlformats.org/wordprocessingml/2006/main" xmlns:w14="http://schemas.microsoft.com/office/word/2010/wordml" xmlns:w15="http://schemas.microsoft.com/office/word/2012/wordml" xmlns:w16cex="http://schemas.microsoft.com/office/word/2018/wordml/cex" xmlns:w16cid="http://schemas.microsoft.com/office/word/2016/wordml/cid" xmlns:w16="http://schemas.microsoft.com/office/word/2018/wordml" xmlns:w16du="http://schemas.microsoft.com/office/word/2023/wordml/word16du" xmlns:w16sdtdh="http://schemas.microsoft.com/office/word/2020/wordml/sdtdatahash" xmlns:w16se="http://schemas.microsoft.com/office/word/2015/wordml/symex" xmlns:wpg="http://schemas.microsoft.com/office/word/2010/wordprocessingGroup" xmlns:wpi="http://schemas.microsoft.com/office/word/2010/wordprocessingInk" xmlns:wne="http://schemas.microsoft.com/office/word/2006/wordml" xmlns:wps="http://schemas.microsoft.com/office/word/2010/wordprocessingShape" mc:Ignorable="w14 w15 w16se w16cid w16 w16cex w16sdtdh wp14">
+<w:footnotes xmlns:wpc="http://schemas.microsoft.com/office/word/2010/wordprocessingCanvas" xmlns:cx="http://schemas.microsoft.com/office/drawing/2014/chartex" xmlns:cx1="http://schemas.microsoft.com/office/drawing/2015/9/8/chartex" xmlns:cx2="http://schemas.microsoft.com/office/drawing/2015/10/21/chartex" xmlns:cx3="http://schemas.microsoft.com/office/drawing/2016/5/9/chartex" xmlns:cx4="http://schemas.microsoft.com/office/drawing/2016/5/10/chartex" xmlns:cx5="http://schemas.microsoft.com/office/drawing/2016/5/11/chartex" xmlns:cx6="http://schemas.microsoft.com/office/drawing/2016/5/12/chartex" xmlns:cx7="http://schemas.microsoft.com/office/drawing/2016/5/13/chartex" xmlns:cx8="http://schemas.microsoft.com/office/drawing/2016/5/14/chartex" xmlns:mc="http://schemas.openxmlformats.org/markup-compatibility/2006" xmlns:aink="http://schemas.microsoft.com/office/drawing/2016/ink" xmlns:am3d="http://schemas.microsoft.com/office/drawing/2017/model3d" xmlns:o="urn:schemas-microsoft-com:office:office" xmlns:oel="http://schemas.microsoft.com/office/2019/extlst" xmlns:r="http://schemas.openxmlformats.org/officeDocument/2006/relationships" xmlns:m="http://schemas.openxmlformats.org/officeDocument/2006/math" xmlns:v="urn:schemas-microsoft-com:vml" xmlns:wp14="http://schemas.microsoft.com/office/word/2010/wordprocessingDrawing" xmlns:wp="http://schemas.openxmlformats.org/drawingml/2006/wordprocessingDrawing" xmlns:w10="urn:schemas-microsoft-com:office:word" xmlns:w="http://schemas.openxmlformats.org/wordprocessingml/2006/main" xmlns:w14="http://schemas.microsoft.com/office/word/2010/wordml" xmlns:w15="http://schemas.microsoft.com/office/word/2012/wordml" xmlns:w16cex="http://schemas.microsoft.com/office/word/2018/wordml/cex" xmlns:w16cid="http://schemas.microsoft.com/office/word/2016/wordml/cid" xmlns:w16="http://schemas.microsoft.com/office/word/2018/wordml" xmlns:w16sdtdh="http://schemas.microsoft.com/office/word/2020/wordml/sdtdatahash" xmlns:w16se="http://schemas.microsoft.com/office/word/2015/wordml/symex" xmlns:wpg="http://schemas.microsoft.com/office/word/2010/wordprocessingGroup" xmlns:wpi="http://schemas.microsoft.com/office/word/2010/wordprocessingInk" xmlns:wne="http://schemas.microsoft.com/office/word/2006/wordml" xmlns:wps="http://schemas.microsoft.com/office/word/2010/wordprocessingShape" mc:Ignorable="w14 w15 w16se w16cid w16 w16cex w16sdtdh wp14">
   <w:footnote w:type="separator" w:id="-1">
     <w:p>
       <w:r>
@@ -2751,7 +2712,7 @@
 </file>
 
 <file path=word/numbering.xml><?xml version="1.0" encoding="utf-8"?>
-<w:numbering xmlns:wpc="http://schemas.microsoft.com/office/word/2010/wordprocessingCanvas" xmlns:cx="http://schemas.microsoft.com/office/drawing/2014/chartex" xmlns:cx1="http://schemas.microsoft.com/office/drawing/2015/9/8/chartex" xmlns:cx2="http://schemas.microsoft.com/office/drawing/2015/10/21/chartex" xmlns:cx3="http://schemas.microsoft.com/office/drawing/2016/5/9/chartex" xmlns:cx4="http://schemas.microsoft.com/office/drawing/2016/5/10/chartex" xmlns:cx5="http://schemas.microsoft.com/office/drawing/2016/5/11/chartex" xmlns:cx6="http://schemas.microsoft.com/office/drawing/2016/5/12/chartex" xmlns:cx7="http://schemas.microsoft.com/office/drawing/2016/5/13/chartex" xmlns:cx8="http://schemas.microsoft.com/office/drawing/2016/5/14/chartex" xmlns:mc="http://schemas.openxmlformats.org/markup-compatibility/2006" xmlns:aink="http://schemas.microsoft.com/office/drawing/2016/ink" xmlns:am3d="http://schemas.microsoft.com/office/drawing/2017/model3d" xmlns:o="urn:schemas-microsoft-com:office:office" xmlns:oel="http://schemas.microsoft.com/office/2019/extlst" xmlns:r="http://schemas.openxmlformats.org/officeDocument/2006/relationships" xmlns:m="http://schemas.openxmlformats.org/officeDocument/2006/math" xmlns:v="urn:schemas-microsoft-com:vml" xmlns:wp14="http://schemas.microsoft.com/office/word/2010/wordprocessingDrawing" xmlns:wp="http://schemas.openxmlformats.org/drawingml/2006/wordprocessingDrawing" xmlns:w10="urn:schemas-microsoft-com:office:word" xmlns:w="http://schemas.openxmlformats.org/wordprocessingml/2006/main" xmlns:w14="http://schemas.microsoft.com/office/word/2010/wordml" xmlns:w15="http://schemas.microsoft.com/office/word/2012/wordml" xmlns:w16cex="http://schemas.microsoft.com/office/word/2018/wordml/cex" xmlns:w16cid="http://schemas.microsoft.com/office/word/2016/wordml/cid" xmlns:w16="http://schemas.microsoft.com/office/word/2018/wordml" xmlns:w16du="http://schemas.microsoft.com/office/word/2023/wordml/word16du" xmlns:w16sdtdh="http://schemas.microsoft.com/office/word/2020/wordml/sdtdatahash" xmlns:w16se="http://schemas.microsoft.com/office/word/2015/wordml/symex" xmlns:wpg="http://schemas.microsoft.com/office/word/2010/wordprocessingGroup" xmlns:wpi="http://schemas.microsoft.com/office/word/2010/wordprocessingInk" xmlns:wne="http://schemas.microsoft.com/office/word/2006/wordml" xmlns:wps="http://schemas.microsoft.com/office/word/2010/wordprocessingShape" mc:Ignorable="w14 w15 w16se w16cid w16 w16cex w16sdtdh wp14">
+<w:numbering xmlns:wpc="http://schemas.microsoft.com/office/word/2010/wordprocessingCanvas" xmlns:cx="http://schemas.microsoft.com/office/drawing/2014/chartex" xmlns:cx1="http://schemas.microsoft.com/office/drawing/2015/9/8/chartex" xmlns:cx2="http://schemas.microsoft.com/office/drawing/2015/10/21/chartex" xmlns:cx3="http://schemas.microsoft.com/office/drawing/2016/5/9/chartex" xmlns:cx4="http://schemas.microsoft.com/office/drawing/2016/5/10/chartex" xmlns:cx5="http://schemas.microsoft.com/office/drawing/2016/5/11/chartex" xmlns:cx6="http://schemas.microsoft.com/office/drawing/2016/5/12/chartex" xmlns:cx7="http://schemas.microsoft.com/office/drawing/2016/5/13/chartex" xmlns:cx8="http://schemas.microsoft.com/office/drawing/2016/5/14/chartex" xmlns:mc="http://schemas.openxmlformats.org/markup-compatibility/2006" xmlns:aink="http://schemas.microsoft.com/office/drawing/2016/ink" xmlns:am3d="http://schemas.microsoft.com/office/drawing/2017/model3d" xmlns:o="urn:schemas-microsoft-com:office:office" xmlns:oel="http://schemas.microsoft.com/office/2019/extlst" xmlns:r="http://schemas.openxmlformats.org/officeDocument/2006/relationships" xmlns:m="http://schemas.openxmlformats.org/officeDocument/2006/math" xmlns:v="urn:schemas-microsoft-com:vml" xmlns:wp14="http://schemas.microsoft.com/office/word/2010/wordprocessingDrawing" xmlns:wp="http://schemas.openxmlformats.org/drawingml/2006/wordprocessingDrawing" xmlns:w10="urn:schemas-microsoft-com:office:word" xmlns:w="http://schemas.openxmlformats.org/wordprocessingml/2006/main" xmlns:w14="http://schemas.microsoft.com/office/word/2010/wordml" xmlns:w15="http://schemas.microsoft.com/office/word/2012/wordml" xmlns:w16cex="http://schemas.microsoft.com/office/word/2018/wordml/cex" xmlns:w16cid="http://schemas.microsoft.com/office/word/2016/wordml/cid" xmlns:w16="http://schemas.microsoft.com/office/word/2018/wordml" xmlns:w16sdtdh="http://schemas.microsoft.com/office/word/2020/wordml/sdtdatahash" xmlns:w16se="http://schemas.microsoft.com/office/word/2015/wordml/symex" xmlns:wpg="http://schemas.microsoft.com/office/word/2010/wordprocessingGroup" xmlns:wpi="http://schemas.microsoft.com/office/word/2010/wordprocessingInk" xmlns:wne="http://schemas.microsoft.com/office/word/2006/wordml" xmlns:wps="http://schemas.microsoft.com/office/word/2010/wordprocessingShape" mc:Ignorable="w14 w15 w16se w16cid w16 w16cex w16sdtdh wp14">
   <w:abstractNum w:abstractNumId="0" w15:restartNumberingAfterBreak="0">
     <w:nsid w:val="FFFFFF7C"/>
     <w:multiLevelType w:val="singleLevel"/>
@@ -3703,6 +3664,7 @@
   <w:style w:type="character" w:default="1" w:styleId="DefaultParagraphFont">
     <w:name w:val="Default Paragraph Font"/>
     <w:uiPriority w:val="1"/>
+    <w:semiHidden/>
     <w:unhideWhenUsed/>
   </w:style>
   <w:style w:type="table" w:default="1" w:styleId="TableNormal">
@@ -3793,11 +3755,16 @@
     <w:name w:val="Author"/>
     <w:next w:val="BodyText"/>
     <w:qFormat/>
+    <w:rsid w:val="00A56C81"/>
     <w:pPr>
       <w:keepNext/>
       <w:keepLines/>
       <w:jc w:val="center"/>
     </w:pPr>
+    <w:rPr>
+      <w:rFonts w:ascii="Arial" w:hAnsi="Arial"/>
+      <w:sz w:val="22"/>
+    </w:rPr>
   </w:style>
   <w:style w:type="paragraph" w:styleId="Date">
     <w:name w:val="Date"/>

</xml_diff>